<commit_message>
* template formating update
</commit_message>
<xml_diff>
--- a/Items/Templates/Thanks for joining us.docx
+++ b/Items/Templates/Thanks for joining us.docx
@@ -4,7 +4,7 @@
   <w:body>
     <w:tbl>
       <w:tblPr>
-        <w:tblW w:w="9000" w:type="dxa"/>
+        <w:tblW w:w="15146" w:type="dxa"/>
         <w:tblCellSpacing w:w="0" w:type="dxa"/>
         <w:tblCellMar>
           <w:left w:w="0" w:type="dxa"/>
@@ -13,7 +13,7 @@
         <w:tblLook w:val="00A0" w:firstRow="1" w:lastRow="0" w:firstColumn="1" w:lastColumn="0" w:noHBand="0" w:noVBand="0"/>
       </w:tblPr>
       <w:tblGrid>
-        <w:gridCol w:w="9120"/>
+        <w:gridCol w:w="15146"/>
       </w:tblGrid>
       <w:tr>
         <w:trPr>
@@ -21,12 +21,12 @@
         </w:trPr>
         <w:tc>
           <w:tcPr>
-            <w:tcW w:w="0" w:type="auto"/>
+            <w:tcW w:w="15146" w:type="dxa"/>
             <w:vAlign w:val="center"/>
           </w:tcPr>
           <w:tbl>
             <w:tblPr>
-              <w:tblW w:w="9000" w:type="dxa"/>
+              <w:tblW w:w="15146" w:type="dxa"/>
               <w:tblCellSpacing w:w="0" w:type="dxa"/>
               <w:tblCellMar>
                 <w:left w:w="0" w:type="dxa"/>
@@ -36,7 +36,7 @@
             </w:tblPr>
             <w:tblGrid>
               <w:gridCol w:w="60"/>
-              <w:gridCol w:w="9000"/>
+              <w:gridCol w:w="15026"/>
               <w:gridCol w:w="60"/>
             </w:tblGrid>
             <w:tr>
@@ -45,7 +45,7 @@
               </w:trPr>
               <w:tc>
                 <w:tcPr>
-                  <w:tcW w:w="300" w:type="dxa"/>
+                  <w:tcW w:w="60" w:type="dxa"/>
                   <w:vAlign w:val="center"/>
                 </w:tcPr>
                 <w:p>
@@ -56,7 +56,7 @@
               </w:tc>
               <w:tc>
                 <w:tcPr>
-                  <w:tcW w:w="8370" w:type="dxa"/>
+                  <w:tcW w:w="15026" w:type="dxa"/>
                   <w:vAlign w:val="center"/>
                 </w:tcPr>
                 <w:tbl>
@@ -70,7 +70,7 @@
                     <w:tblLook w:val="00A0" w:firstRow="1" w:lastRow="0" w:firstColumn="1" w:lastColumn="0" w:noHBand="0" w:noVBand="0"/>
                   </w:tblPr>
                   <w:tblGrid>
-                    <w:gridCol w:w="9000"/>
+                    <w:gridCol w:w="15026"/>
                   </w:tblGrid>
                   <w:tr>
                     <w:trPr>
@@ -84,6 +84,7 @@
                       <w:p>
                         <w:pPr>
                           <w:spacing w:before="100" w:beforeAutospacing="1" w:after="100" w:afterAutospacing="1"/>
+                          <w:ind w:left="82"/>
                           <w:rPr>
                             <w:rFonts w:ascii="Arial" w:hAnsi="Arial" w:cs="Arial"/>
                             <w:b/>
@@ -134,7 +135,11 @@
                           <w:t>Retailers</w:t>
                         </w:r>
                       </w:p>
-                      <w:p/>
+                      <w:p>
+                        <w:pPr>
+                          <w:ind w:left="82"/>
+                        </w:pPr>
+                      </w:p>
                       <w:tbl>
                         <w:tblPr>
                           <w:tblW w:w="9000" w:type="dxa"/>
@@ -146,8 +151,8 @@
                           <w:tblLook w:val="00A0" w:firstRow="1" w:lastRow="0" w:firstColumn="1" w:lastColumn="0" w:noHBand="0" w:noVBand="0"/>
                         </w:tblPr>
                         <w:tblGrid>
-                          <w:gridCol w:w="300"/>
-                          <w:gridCol w:w="8370"/>
+                          <w:gridCol w:w="82"/>
+                          <w:gridCol w:w="8588"/>
                           <w:gridCol w:w="330"/>
                         </w:tblGrid>
                         <w:tr>
@@ -156,7 +161,7 @@
                           </w:trPr>
                           <w:tc>
                             <w:tcPr>
-                              <w:tcW w:w="300" w:type="dxa"/>
+                              <w:tcW w:w="82" w:type="dxa"/>
                               <w:vAlign w:val="center"/>
                             </w:tcPr>
                             <w:p>
@@ -170,7 +175,7 @@
                           </w:tc>
                           <w:tc>
                             <w:tcPr>
-                              <w:tcW w:w="8370" w:type="dxa"/>
+                              <w:tcW w:w="8588" w:type="dxa"/>
                               <w:vAlign w:val="center"/>
                             </w:tcPr>
                             <w:p>
@@ -192,6 +197,17 @@
                                 </w:rPr>
                                 <w:t>Thank you for registering with EZBOB</w:t>
                               </w:r>
+                            </w:p>
+                            <w:p>
+                              <w:pPr>
+                                <w:spacing w:after="150" w:line="276" w:lineRule="auto"/>
+                                <w:rPr>
+                                  <w:rFonts w:ascii="Tahoma" w:hAnsi="Tahoma" w:cs="Tahoma"/>
+                                  <w:color w:val="1F497D"/>
+                                  <w:sz w:val="28"/>
+                                  <w:szCs w:val="28"/>
+                                </w:rPr>
+                              </w:pPr>
                             </w:p>
                           </w:tc>
                           <w:tc>
@@ -231,7 +247,7 @@
                       </w:tcPr>
                       <w:tbl>
                         <w:tblPr>
-                          <w:tblW w:w="9000" w:type="dxa"/>
+                          <w:tblW w:w="15026" w:type="dxa"/>
                           <w:tblCellSpacing w:w="0" w:type="dxa"/>
                           <w:tblCellMar>
                             <w:left w:w="0" w:type="dxa"/>
@@ -240,9 +256,9 @@
                           <w:tblLook w:val="00A0" w:firstRow="1" w:lastRow="0" w:firstColumn="1" w:lastColumn="0" w:noHBand="0" w:noVBand="0"/>
                         </w:tblPr>
                         <w:tblGrid>
-                          <w:gridCol w:w="300"/>
-                          <w:gridCol w:w="8385"/>
-                          <w:gridCol w:w="315"/>
+                          <w:gridCol w:w="82"/>
+                          <w:gridCol w:w="14884"/>
+                          <w:gridCol w:w="60"/>
                         </w:tblGrid>
                         <w:tr>
                           <w:trPr>
@@ -250,7 +266,7 @@
                           </w:trPr>
                           <w:tc>
                             <w:tcPr>
-                              <w:tcW w:w="300" w:type="dxa"/>
+                              <w:tcW w:w="82" w:type="dxa"/>
                               <w:tcMar>
                                 <w:top w:w="0" w:type="dxa"/>
                                 <w:left w:w="0" w:type="dxa"/>
@@ -282,7 +298,7 @@
                           </w:tc>
                           <w:tc>
                             <w:tcPr>
-                              <w:tcW w:w="8385" w:type="dxa"/>
+                              <w:tcW w:w="14884" w:type="dxa"/>
                               <w:tcMar>
                                 <w:top w:w="0" w:type="dxa"/>
                                 <w:left w:w="0" w:type="dxa"/>
@@ -362,15 +378,17 @@
                                   <w:sz w:val="20"/>
                                   <w:szCs w:val="20"/>
                                 </w:rPr>
-                                <w:t xml:space="preserve">Welcome to EZBOB where financing is made easy. We are happy to inform you that you are </w:t>
-                              </w:r>
-                              <w:r>
-                                <w:rPr>
-                                  <w:rFonts w:ascii="Tahoma" w:hAnsi="Tahoma" w:cs="Tahoma"/>
-                                  <w:sz w:val="20"/>
-                                  <w:szCs w:val="20"/>
-                                </w:rPr>
-                                <w:t xml:space="preserve">  </w:t>
+                                <w:t>Welcome to EZBOB where financing is made easy. We are happy to inform you that you are</w:t>
+                              </w:r>
+                              <w:bookmarkStart w:id="0" w:name="_GoBack"/>
+                              <w:bookmarkEnd w:id="0"/>
+                              <w:r>
+                                <w:rPr>
+                                  <w:rFonts w:ascii="Tahoma" w:hAnsi="Tahoma" w:cs="Tahoma"/>
+                                  <w:sz w:val="20"/>
+                                  <w:szCs w:val="20"/>
+                                </w:rPr>
+                                <w:t xml:space="preserve"> </w:t>
                               </w:r>
                               <w:r>
                                 <w:rPr>
@@ -389,17 +407,7 @@
                                   <w:sz w:val="20"/>
                                   <w:szCs w:val="20"/>
                                 </w:rPr>
-                                <w:t xml:space="preserve"> away from </w:t>
-                              </w:r>
-                              <w:bookmarkStart w:id="0" w:name="_GoBack"/>
-                              <w:bookmarkEnd w:id="0"/>
-                              <w:r>
-                                <w:rPr>
-                                  <w:rFonts w:ascii="Tahoma" w:hAnsi="Tahoma" w:cs="Tahoma" w:hint="eastAsia"/>
-                                  <w:sz w:val="20"/>
-                                  <w:szCs w:val="20"/>
-                                </w:rPr>
-                                <w:t>getting the funds you need to grow your business.</w:t>
+                                <w:t xml:space="preserve"> away from getting the funds you need to grow your business.</w:t>
                               </w:r>
                             </w:p>
                             <w:p>
@@ -780,7 +788,7 @@
                           </w:tc>
                           <w:tc>
                             <w:tcPr>
-                              <w:tcW w:w="315" w:type="dxa"/>
+                              <w:tcW w:w="60" w:type="dxa"/>
                               <w:tcMar>
                                 <w:top w:w="0" w:type="dxa"/>
                                 <w:left w:w="0" w:type="dxa"/>
@@ -805,7 +813,7 @@
                           </w:trPr>
                           <w:tc>
                             <w:tcPr>
-                              <w:tcW w:w="300" w:type="dxa"/>
+                              <w:tcW w:w="82" w:type="dxa"/>
                               <w:vAlign w:val="center"/>
                             </w:tcPr>
                             <w:p>
@@ -818,20 +826,11 @@
                                   <w:szCs w:val="20"/>
                                 </w:rPr>
                               </w:pPr>
-                              <w:r>
-                                <w:rPr>
-                                  <w:rFonts w:ascii="Tahoma" w:hAnsi="Tahoma" w:cs="Tahoma"/>
-                                  <w:color w:val="808080"/>
-                                  <w:sz w:val="20"/>
-                                  <w:szCs w:val="20"/>
-                                </w:rPr>
-                                <w:t> </w:t>
-                              </w:r>
                             </w:p>
                           </w:tc>
                           <w:tc>
                             <w:tcPr>
-                              <w:tcW w:w="8385" w:type="dxa"/>
+                              <w:tcW w:w="14884" w:type="dxa"/>
                               <w:vAlign w:val="center"/>
                             </w:tcPr>
                             <w:p>
@@ -1006,7 +1005,7 @@
                           </w:tc>
                           <w:tc>
                             <w:tcPr>
-                              <w:tcW w:w="315" w:type="dxa"/>
+                              <w:tcW w:w="60" w:type="dxa"/>
                               <w:vAlign w:val="center"/>
                             </w:tcPr>
                             <w:p>
@@ -1016,26 +1015,6 @@
                               <w:r>
                                 <w:t> </w:t>
                               </w:r>
-                            </w:p>
-                          </w:tc>
-                        </w:tr>
-                        <w:tr>
-                          <w:trPr>
-                            <w:tblCellSpacing w:w="0" w:type="dxa"/>
-                          </w:trPr>
-                          <w:tc>
-                            <w:tcPr>
-                              <w:tcW w:w="0" w:type="auto"/>
-                              <w:gridSpan w:val="3"/>
-                              <w:vAlign w:val="center"/>
-                            </w:tcPr>
-                            <w:p>
-                              <w:pPr>
-                                <w:spacing w:line="276" w:lineRule="auto"/>
-                                <w:rPr>
-                                  <w:rFonts w:ascii="Calibri" w:hAnsi="Calibri"/>
-                                </w:rPr>
-                              </w:pPr>
                             </w:p>
                           </w:tc>
                         </w:tr>
@@ -1064,34 +1043,13 @@
               </w:tc>
               <w:tc>
                 <w:tcPr>
-                  <w:tcW w:w="330" w:type="dxa"/>
+                  <w:tcW w:w="60" w:type="dxa"/>
                   <w:vAlign w:val="center"/>
                 </w:tcPr>
                 <w:p>
                   <w:r>
                     <w:t> </w:t>
                   </w:r>
-                </w:p>
-              </w:tc>
-            </w:tr>
-            <w:tr>
-              <w:trPr>
-                <w:trHeight w:val="75"/>
-                <w:tblCellSpacing w:w="0" w:type="dxa"/>
-              </w:trPr>
-              <w:tc>
-                <w:tcPr>
-                  <w:tcW w:w="0" w:type="auto"/>
-                  <w:gridSpan w:val="3"/>
-                  <w:vAlign w:val="center"/>
-                </w:tcPr>
-                <w:p>
-                  <w:pPr>
-                    <w:rPr>
-                      <w:sz w:val="20"/>
-                      <w:szCs w:val="20"/>
-                    </w:rPr>
-                  </w:pPr>
                 </w:p>
               </w:tc>
             </w:tr>
@@ -1112,27 +1070,7 @@
         </w:trPr>
         <w:tc>
           <w:tcPr>
-            <w:tcW w:w="0" w:type="auto"/>
-            <w:vAlign w:val="center"/>
-          </w:tcPr>
-          <w:p>
-            <w:pPr>
-              <w:rPr>
-                <w:sz w:val="20"/>
-                <w:szCs w:val="20"/>
-              </w:rPr>
-            </w:pPr>
-          </w:p>
-        </w:tc>
-      </w:tr>
-      <w:tr>
-        <w:trPr>
-          <w:trHeight w:val="77"/>
-          <w:tblCellSpacing w:w="0" w:type="dxa"/>
-        </w:trPr>
-        <w:tc>
-          <w:tcPr>
-            <w:tcW w:w="0" w:type="auto"/>
+            <w:tcW w:w="15146" w:type="dxa"/>
             <w:vAlign w:val="center"/>
           </w:tcPr>
           <w:p>
@@ -1148,8 +1086,8 @@
     </w:tbl>
     <w:p/>
     <w:sectPr>
-      <w:pgSz w:w="11906" w:h="16838"/>
-      <w:pgMar w:top="1134" w:right="850" w:bottom="1134" w:left="1701" w:header="720" w:footer="720" w:gutter="0"/>
+      <w:pgSz w:w="16838" w:h="11906" w:orient="landscape"/>
+      <w:pgMar w:top="425" w:right="425" w:bottom="567" w:left="567" w:header="720" w:footer="720" w:gutter="0"/>
       <w:cols w:space="720"/>
       <w:docGrid w:linePitch="360"/>
     </w:sectPr>

</xml_diff>